<commit_message>
Final changes for the Probevortrag.
</commit_message>
<xml_diff>
--- a/Seminarvortrag/notes_alex.docx
+++ b/Seminarvortrag/notes_alex.docx
@@ -300,7 +300,19 @@
         <w:rPr>
           <w:lang w:val="de-DE"/>
         </w:rPr>
-        <w:t>Der Grundzustand des Systems ist also dadurch gegeben, dass die Komponente der Magnetisierung senkrecht zu den Feldlinien verschwindet.</w:t>
+        <w:t xml:space="preserve">Der Grundzustand des Systems ist also dadurch </w:t>
+      </w:r>
+      <w:r>
+        <w:rPr>
+          <w:lang w:val="de-DE"/>
+        </w:rPr>
+        <w:t>charakterisiert</w:t>
+      </w:r>
+      <w:r>
+        <w:rPr>
+          <w:lang w:val="de-DE"/>
+        </w:rPr>
+        <w:t>, dass die Komponente der Magnetisierung senkrecht zu den Feldlinien verschwindet.</w:t>
       </w:r>
     </w:p>
     <w:p>
@@ -583,7 +595,19 @@
         <w:rPr>
           <w:lang w:val="de-DE"/>
         </w:rPr>
-        <w:t>Das oszillierende Magnetfeld wird von einer Spule erzeugt (</w:t>
+        <w:t xml:space="preserve">Das </w:t>
+      </w:r>
+      <w:r>
+        <w:rPr>
+          <w:lang w:val="de-DE"/>
+        </w:rPr>
+        <w:t>hochfrequente</w:t>
+      </w:r>
+      <w:r>
+        <w:rPr>
+          <w:lang w:val="de-DE"/>
+        </w:rPr>
+        <w:t xml:space="preserve"> Magnetfeld wird von einer Spule erzeugt (</w:t>
       </w:r>
       <w:proofErr w:type="spellStart"/>
       <w:r>
@@ -629,7 +653,31 @@
         <w:rPr>
           <w:lang w:val="de-DE"/>
         </w:rPr>
-        <w:t xml:space="preserve">r Larmorfrequenz moduliert ist. Verschiedenartige Kerne haben ein anderes gyromagnetisches Verhältnis Gamma, und daher auch eine unterschiedliche Larmorfrequenz. </w:t>
+        <w:t>r Larmorfrequenz moduliert ist. Verschiedenartige Kerne haben ein</w:t>
+      </w:r>
+      <w:r>
+        <w:rPr>
+          <w:lang w:val="de-DE"/>
+        </w:rPr>
+        <w:t>e</w:t>
+      </w:r>
+      <w:r>
+        <w:rPr>
+          <w:lang w:val="de-DE"/>
+        </w:rPr>
+        <w:t xml:space="preserve"> ande</w:t>
+      </w:r>
+      <w:r>
+        <w:rPr>
+          <w:lang w:val="de-DE"/>
+        </w:rPr>
+        <w:t>re</w:t>
+      </w:r>
+      <w:r>
+        <w:rPr>
+          <w:lang w:val="de-DE"/>
+        </w:rPr>
+        <w:t xml:space="preserve"> Larmorfrequenz. </w:t>
       </w:r>
       <w:proofErr w:type="spellStart"/>
       <w:r>
@@ -656,19 +704,57 @@
         <w:rPr>
           <w:lang w:val="de-DE"/>
         </w:rPr>
-        <w:t>In unserem Versuchsaufbau sind die Blaue und Rote Spule durch eine einzige Spule realisiert. Das erfordert, dass auf elektronischem Wege die Erregungs- und die induzierten Frequenzen voneinander getrennt werden müssen. Dies ändert aber an dem Messprinzip nichts.</w:t>
+        <w:t>In unserem Versuchsaufbau sind die Blaue und Rote Spule durch eine einzige Spule realisiert. Das erfordert, dass auf elektronischem Wege</w:t>
+      </w:r>
+      <w:r>
+        <w:rPr>
+          <w:lang w:val="de-DE"/>
+        </w:rPr>
+        <w:t xml:space="preserve"> das hochfrequente Anregungssignal von dem induzierten Signal getrennt werden muss.</w:t>
+      </w:r>
+      <w:r>
+        <w:rPr>
+          <w:lang w:val="de-DE"/>
+        </w:rPr>
+        <w:t xml:space="preserve"> Dies ändert aber an dem Messprinzip nichts.</w:t>
       </w:r>
     </w:p>
     <w:p>
       <w:pPr>
         <w:pStyle w:val="Heading1"/>
-      </w:pPr>
-      <w:r>
+        <w:rPr>
+          <w:lang w:val="de-DE"/>
+        </w:rPr>
+      </w:pPr>
+      <w:r>
+        <w:rPr>
+          <w:lang w:val="de-DE"/>
+        </w:rPr>
         <w:lastRenderedPageBreak/>
-        <w:t>Part I: Relaxation Times – Theory of Relaxation</w:t>
-      </w:r>
-    </w:p>
-    <w:p/>
+        <w:t xml:space="preserve">Part I: Relaxation Times – Theory </w:t>
+      </w:r>
+      <w:proofErr w:type="spellStart"/>
+      <w:r>
+        <w:rPr>
+          <w:lang w:val="de-DE"/>
+        </w:rPr>
+        <w:t>of</w:t>
+      </w:r>
+      <w:proofErr w:type="spellEnd"/>
+      <w:r>
+        <w:rPr>
+          <w:lang w:val="de-DE"/>
+        </w:rPr>
+        <w:t xml:space="preserve"> Relaxation</w:t>
+      </w:r>
+    </w:p>
+    <w:p>
+      <w:pPr>
+        <w:rPr>
+          <w:lang w:val="de-DE"/>
+        </w:rPr>
+      </w:pPr>
+    </w:p>
     <w:p>
       <w:pPr>
         <w:rPr>
@@ -706,13 +792,12 @@
         </w:rPr>
         <w:t>, die die zeitliche Entwicklung der zwei Komponenten der Magnetisierung erklären.</w:t>
       </w:r>
-    </w:p>
-    <w:p>
-      <w:pPr>
-        <w:rPr>
-          <w:lang w:val="de-DE"/>
-        </w:rPr>
-      </w:pPr>
+      <w:r>
+        <w:rPr>
+          <w:lang w:val="de-DE"/>
+        </w:rPr>
+        <w:t xml:space="preserve"> </w:t>
+      </w:r>
       <w:r>
         <w:rPr>
           <w:lang w:val="de-DE"/>
@@ -730,20 +815,38 @@
         <w:rPr>
           <w:lang w:val="de-DE"/>
         </w:rPr>
-        <w:t>T2 wird bezeichnet als die Spin-Gitter-Relaxationszeit. Die senkrechte Komponente der Magnetisierung entwickelt sich durch die Interaktion von einem magnetischen Moment mit dem Gitter, dass von allen magnetischen Dipolen als Ganzes erzeugt wird.</w:t>
-      </w:r>
-    </w:p>
-    <w:p>
-      <w:pPr>
-        <w:rPr>
-          <w:lang w:val="de-DE"/>
-        </w:rPr>
-      </w:pPr>
-      <w:r>
-        <w:rPr>
-          <w:lang w:val="de-DE"/>
-        </w:rPr>
-        <w:t>T1 wird bezeichnet als die Spin-Spin-Relaxationszeit. Die parallele Komponente der Magnetisierung entwickelt sich durch die Interaktion der einzelnen magnetischen Momente untereinander.</w:t>
+        <w:t>T2 wird bezeichnet als die Spin-Gitter-Relaxationszeit. Die senkrechte Komponente der Magnetisierung entwickelt sich durch die Interaktion von ei</w:t>
+      </w:r>
+      <w:r>
+        <w:rPr>
+          <w:lang w:val="de-DE"/>
+        </w:rPr>
+        <w:t>nem magnetischen Moment mit dem externen Magnetfeld.</w:t>
+      </w:r>
+    </w:p>
+    <w:p>
+      <w:pPr>
+        <w:rPr>
+          <w:lang w:val="de-DE"/>
+        </w:rPr>
+      </w:pPr>
+      <w:r>
+        <w:rPr>
+          <w:lang w:val="de-DE"/>
+        </w:rPr>
+        <w:t>T1 wird bezeichnet als die Spin-Spin-Relaxationszeit. Die parallele Komponente der Magnetisierung entwickelt sich durch die Interaktion der einzelnen mag</w:t>
+      </w:r>
+      <w:r>
+        <w:rPr>
+          <w:lang w:val="de-DE"/>
+        </w:rPr>
+        <w:t xml:space="preserve">netischen Momente untereinander, da die Interaktionsenergie zweier </w:t>
+      </w:r>
+      <w:r>
+        <w:rPr>
+          <w:lang w:val="de-DE"/>
+        </w:rPr>
+        <w:t>magnetischer Dipole von ihrer relativen Orientierung abhängt, und eine antiparallele Konfiguration energetisch am günstigsten ist.</w:t>
       </w:r>
     </w:p>
     <w:p>
@@ -828,7 +931,33 @@
         <w:rPr>
           <w:lang w:val="de-DE"/>
         </w:rPr>
-        <w:t>Zunächst wird auf die Probe ein 90°-Puls gegeben, mit dem wir eine senkrechte Magnetisierung erzeugen. Die Magnetisierung fängt nun mit der Präzessionsbewegung an, und nach einer kurzen Entwicklungszeit tau haben zwei unterschiedliche Atomkerne a und b eine Phasendifferenz aufgebaut. An dieser Stelle wird nun ein 180°-Puls auf die Probe gegeben, wodurch sich die Verhältnisse gerade umkehren: Wo vorher a vor b war, ist nun b mit derselben Phasendifferenz vor a.</w:t>
+        <w:t xml:space="preserve">Zunächst wird auf die Probe ein 90°-Puls gegeben, mit dem wir eine senkrechte Magnetisierung erzeugen. Die Magnetisierung fängt nun mit der Präzessionsbewegung an, und nach einer kurzen Entwicklungszeit tau haben zwei unterschiedliche Atomkerne a und b </w:t>
+      </w:r>
+      <w:r>
+        <w:rPr>
+          <w:lang w:val="de-DE"/>
+        </w:rPr>
+        <w:t xml:space="preserve">aufgrund von </w:t>
+      </w:r>
+      <w:proofErr w:type="spellStart"/>
+      <w:r>
+        <w:rPr>
+          <w:lang w:val="de-DE"/>
+        </w:rPr>
+        <w:t>Feldinhomogenitäten</w:t>
+      </w:r>
+      <w:proofErr w:type="spellEnd"/>
+      <w:r>
+        <w:rPr>
+          <w:lang w:val="de-DE"/>
+        </w:rPr>
+        <w:t xml:space="preserve"> </w:t>
+      </w:r>
+      <w:r>
+        <w:rPr>
+          <w:lang w:val="de-DE"/>
+        </w:rPr>
+        <w:t>eine Phasendifferenz aufgebaut. An dieser Stelle wird nun ein 180°-Puls auf die Probe gegeben, wodurch sich die Verhältnisse gerade umkehren: Wo vorher a vor b war, ist nun b mit derselben Phasendifferenz vor a.</w:t>
       </w:r>
       <w:r>
         <w:rPr>
@@ -847,26 +976,20 @@
         <w:rPr>
           <w:lang w:val="de-DE"/>
         </w:rPr>
-        <w:t xml:space="preserve">Rechts sieht man, wie solch ein induziertes Signal aussieht. Zunächst sind alle Atome in Phase, wodurch wir ein hohes Signal messen. Mit zunehmender Zeit baut sich eine Phasendifferenz auf, und das Signal nimmt ab (Dephasierung). Am Minimum geben wir den 180°-Puls auf die Probe, wonach </w:t>
-      </w:r>
+        <w:t>Rechts sieht man, wie solch ein induziertes Signal aussieht. Zunächst sind alle Atome in Phase, wodurch wir ein hohes Signal messen. Mit zunehmender Zeit baut sich eine Phasendifferenz auf, und das Signal nimmt ab (Dephasierung). Am Minimum geben wir den 180°-Puls auf die Probe, wonach sich das Signal wiederaufbaut, und nach 2 tau ein Maximum hat. Anhand der Form der Einhüllenden ist gut ersichtlich, warum die Methode Spin-Echo heißt.</w:t>
+      </w:r>
+    </w:p>
+    <w:p>
+      <w:pPr>
+        <w:rPr>
+          <w:lang w:val="de-DE"/>
+        </w:rPr>
+      </w:pPr>
       <w:r>
         <w:rPr>
           <w:lang w:val="de-DE"/>
         </w:rPr>
         <w:lastRenderedPageBreak/>
-        <w:t>sich das Signal wiederaufbaut, und nach 2 tau ein Maximum hat. Anhand der Form der Einhüllenden ist gut ersichtlich, warum die Methode Spin-Echo heißt.</w:t>
-      </w:r>
-    </w:p>
-    <w:p>
-      <w:pPr>
-        <w:rPr>
-          <w:lang w:val="de-DE"/>
-        </w:rPr>
-      </w:pPr>
-      <w:r>
-        <w:rPr>
-          <w:lang w:val="de-DE"/>
-        </w:rPr>
         <w:t>Variieren wir die Zeit tau, können wir über die Höhe des Maximums verschiedene Punkte des exponentiellen Zerfallsgesetzes aufnehmen.</w:t>
       </w:r>
     </w:p>
@@ -880,7 +1003,31 @@
         <w:rPr>
           <w:lang w:val="de-DE"/>
         </w:rPr>
-        <w:t>Ein Nachteil dieser Methode ist, dass für lange Messzeiten, d.h. große Werte von Tau, eine zunehmende Dephasierung der Atome auftritt, zum Beispiel durch Inhomogenitäten des Magnetfeldes. Dadurch nimmt die Höhe der Resonanz zusätzlich zu dem eigentlichen exponentiellen Zerfall ab, was eine zu kleine Zeitkonstante liefert.</w:t>
+        <w:t xml:space="preserve">Ein Nachteil dieser Methode ist, dass für lange Messzeiten, d.h. große Werte von Tau, eine zunehmende Dephasierung der Atome auftritt, zum Beispiel </w:t>
+      </w:r>
+      <w:r>
+        <w:rPr>
+          <w:lang w:val="de-DE"/>
+        </w:rPr>
+        <w:t>molekulare Diffusion, in der Atome vor dem 180°-Puls an einen anderen Ort wandern können</w:t>
+      </w:r>
+      <w:r>
+        <w:rPr>
+          <w:lang w:val="de-DE"/>
+        </w:rPr>
+        <w:t xml:space="preserve">. Dadurch </w:t>
+      </w:r>
+      <w:r>
+        <w:rPr>
+          <w:lang w:val="de-DE"/>
+        </w:rPr>
+        <w:t xml:space="preserve">kommt es nur zu einer teilweisen Kohärenz, und es </w:t>
+      </w:r>
+      <w:r>
+        <w:rPr>
+          <w:lang w:val="de-DE"/>
+        </w:rPr>
+        <w:t>nimmt die Höhe der Resonanz zusätzlich zu dem eigentlichen exponentiellen Zerfall ab, was eine zu kleine Zeitkonstante liefert.</w:t>
       </w:r>
     </w:p>
     <w:p>
@@ -1125,7 +1272,7 @@
           <w:lang w:val="de-DE"/>
         </w:rPr>
         <w:lastRenderedPageBreak/>
-        <w:t>T1-Measurement: Spin-Echo</w:t>
+        <w:t>T1-Measurement:</w:t>
       </w:r>
     </w:p>
     <w:p>
@@ -1158,28 +1305,84 @@
         <w:rPr>
           <w:lang w:val="de-DE"/>
         </w:rPr>
-        <w:t>Hier können wir uns wieder der Spin-Echo Methode bedienen. Hier fangen wir aber nicht mit einem 90°-Puls an, sondern erzeugen mit einem 180°-Puls eine antiparallele Magnetisierung, und schauen uns an, wie diese in den Grundzustand zerfällt. Der restliche Teil der vorherigen Sequenz bleibt dabei gleich.</w:t>
-      </w:r>
-    </w:p>
-    <w:p>
-      <w:pPr>
-        <w:rPr>
-          <w:lang w:val="de-DE"/>
-        </w:rPr>
-      </w:pPr>
-    </w:p>
-    <w:p>
-      <w:pPr>
-        <w:rPr>
-          <w:lang w:val="de-DE"/>
-        </w:rPr>
-      </w:pPr>
-      <w:r>
-        <w:rPr>
-          <w:lang w:val="de-DE"/>
-        </w:rPr>
-        <w:t>Hier sind wieder die Diagramme beider Messungen zu sehen, welche gut mit der Theorie verträglich sind. In diesem Fall sind die Kurven gespiegelt. Dies liegt daran, dass</w:t>
-      </w:r>
+        <w:t>In diesem Fall können wir uns nicht der Spin-Echo Methode</w:t>
+      </w:r>
+      <w:r>
+        <w:rPr>
+          <w:lang w:val="de-DE"/>
+        </w:rPr>
+        <w:t xml:space="preserve"> wie vorher</w:t>
+      </w:r>
+      <w:r>
+        <w:rPr>
+          <w:lang w:val="de-DE"/>
+        </w:rPr>
+        <w:t xml:space="preserve"> bedienen, da die antiparallele Magnetisierung kein </w:t>
+      </w:r>
+      <w:r>
+        <w:rPr>
+          <w:lang w:val="de-DE"/>
+        </w:rPr>
+        <w:t xml:space="preserve">Signal erzeugt. </w:t>
+      </w:r>
+      <w:r>
+        <w:rPr>
+          <w:lang w:val="de-DE"/>
+        </w:rPr>
+        <w:t xml:space="preserve">Wenn wir aber </w:t>
+      </w:r>
+      <w:proofErr w:type="gramStart"/>
+      <w:r>
+        <w:rPr>
+          <w:lang w:val="de-DE"/>
+        </w:rPr>
+        <w:t>zur Zeit</w:t>
+      </w:r>
+      <w:proofErr w:type="gramEnd"/>
+      <w:r>
+        <w:rPr>
+          <w:lang w:val="de-DE"/>
+        </w:rPr>
+        <w:t xml:space="preserve"> t einen 90°-Puls auf die Probe geben, transformieren wir die longitudinale Magnetisierung in eine transversale Magneti</w:t>
+      </w:r>
+      <w:r>
+        <w:rPr>
+          <w:lang w:val="de-DE"/>
+        </w:rPr>
+        <w:t xml:space="preserve">sierung, die ein Signal erzeugt, dessen Höhe proportional zur longitudinalen Magnetisierung zu dieser Zeit t ist. </w:t>
+      </w:r>
+      <w:r>
+        <w:rPr>
+          <w:lang w:val="de-DE"/>
+        </w:rPr>
+        <w:t>Die Zerfallskurve kann also wieder durch variieren der Zeit t gemessen werden.</w:t>
+      </w:r>
+    </w:p>
+    <w:p>
+      <w:pPr>
+        <w:rPr>
+          <w:lang w:val="de-DE"/>
+        </w:rPr>
+      </w:pPr>
+      <w:r>
+        <w:rPr>
+          <w:lang w:val="de-DE"/>
+        </w:rPr>
+        <w:t xml:space="preserve">Hier sind wieder die Diagramme beider Messungen zu sehen, welche gut mit der Theorie verträglich sind. In diesem Fall sind die Kurven </w:t>
+      </w:r>
+      <w:r>
+        <w:rPr>
+          <w:lang w:val="de-DE"/>
+        </w:rPr>
+        <w:t>aufgrund des veränderten Zerfallsgesetzes steigend.</w:t>
+      </w:r>
+    </w:p>
+    <w:p>
+      <w:pPr>
+        <w:rPr>
+          <w:lang w:val="de-DE"/>
+        </w:rPr>
+      </w:pPr>
     </w:p>
     <w:p>
       <w:pPr>
@@ -1213,34 +1416,178 @@
         <w:rPr>
           <w:lang w:val="de-DE"/>
         </w:rPr>
+        <w:t>Relaxation Times: Evaluation</w:t>
+      </w:r>
+    </w:p>
+    <w:p>
+      <w:pPr>
+        <w:rPr>
+          <w:lang w:val="de-DE"/>
+        </w:rPr>
+      </w:pPr>
+    </w:p>
+    <w:p>
+      <w:pPr>
+        <w:rPr>
+          <w:lang w:val="de-DE"/>
+        </w:rPr>
+      </w:pPr>
+      <w:r>
+        <w:rPr>
+          <w:lang w:val="de-DE"/>
+        </w:rPr>
+        <w:t xml:space="preserve">Abschließend sind hier die aus den Fitfunktionen extrahierten Messwerte </w:t>
+      </w:r>
+      <w:r>
+        <w:rPr>
+          <w:lang w:val="de-DE"/>
+        </w:rPr>
+        <w:t>für die Zerfallskonstanten T1 und T2 aufgetragen.</w:t>
+      </w:r>
+    </w:p>
+    <w:p>
+      <w:pPr>
+        <w:rPr>
+          <w:lang w:val="de-DE"/>
+        </w:rPr>
+      </w:pPr>
+      <w:r>
+        <w:rPr>
+          <w:lang w:val="de-DE"/>
+        </w:rPr>
+        <w:t xml:space="preserve">Zunächst fällt auf, dass die Werte für Probe 3 allesamt größer sind. </w:t>
+      </w:r>
+    </w:p>
+    <w:p>
+      <w:pPr>
+        <w:rPr>
+          <w:lang w:val="de-DE"/>
+        </w:rPr>
+      </w:pPr>
+      <w:r>
+        <w:rPr>
+          <w:lang w:val="de-DE"/>
+        </w:rPr>
+        <w:t>Für die T2-Messungen sind die Messwerte d</w:t>
+      </w:r>
+      <w:r>
+        <w:rPr>
+          <w:lang w:val="de-DE"/>
+        </w:rPr>
+        <w:t>er Carr-Purcell Methode größer. Da diese die Fehler durch Diffusionsprozesse korrigiert, ist zu erwarten, dass diese Ergebnisse näher an den wahren Werten liegen.</w:t>
+      </w:r>
+    </w:p>
+    <w:p>
+      <w:pPr>
+        <w:rPr>
+          <w:lang w:val="de-DE"/>
+        </w:rPr>
+      </w:pPr>
+      <w:r>
+        <w:rPr>
+          <w:lang w:val="de-DE"/>
+        </w:rPr>
+        <w:t>Aus der genauen Theorie der Relaxationsvorgänge geht jedoch hervor, dass die Spin-Spin-Interaktion größer als die Spin-Gitter-Interaktion sein sollte, was jedoch nur im Vergleich der beiden Spin-Echo verfahren gegeben ist.</w:t>
+      </w:r>
+    </w:p>
+    <w:p>
+      <w:pPr>
+        <w:rPr>
+          <w:lang w:val="de-DE"/>
+        </w:rPr>
+      </w:pPr>
+      <w:r>
+        <w:rPr>
+          <w:lang w:val="de-DE"/>
+        </w:rPr>
+        <w:t>Genaue Referenzwerte für diese Proben sind leider nicht vorhanden, dennoch gibt es aber einige Dinge, die systematische Fehler verringern können:</w:t>
+      </w:r>
+    </w:p>
+    <w:p>
+      <w:pPr>
+        <w:rPr>
+          <w:lang w:val="de-DE"/>
+        </w:rPr>
+      </w:pPr>
+      <w:r>
+        <w:rPr>
+          <w:lang w:val="de-DE"/>
+        </w:rPr>
         <w:lastRenderedPageBreak/>
-        <w:t>Relaxation Times: Evaluation</w:t>
-      </w:r>
-    </w:p>
-    <w:p>
-      <w:pPr>
-        <w:rPr>
-          <w:lang w:val="de-DE"/>
-        </w:rPr>
-      </w:pPr>
-    </w:p>
-    <w:p>
-      <w:pPr>
-        <w:rPr>
-          <w:lang w:val="de-DE"/>
-        </w:rPr>
-      </w:pPr>
-      <w:r>
-        <w:rPr>
-          <w:lang w:val="de-DE"/>
-        </w:rPr>
-        <w:t xml:space="preserve">Abschließend sind hier die aus den Fitfunktionen extrahierten Messwerte </w:t>
-      </w:r>
-      <w:r>
-        <w:rPr>
-          <w:lang w:val="de-DE"/>
-        </w:rPr>
-        <w:t>für die Zerfallskonstanten T1 und T2 aufgetragen.</w:t>
+        <w:t xml:space="preserve">Zunächst sind die gemessenen Frequenzen während des Versuchs stark gedriftet, deren Ursprung wir in Temperaturerhöhungen vermuten. Dadurch mussten wir die Frequenzen öfters durch eine Schraube korrigieren, was nicht immer sofort aufgefallen ist, und auch nur unzureichend genau möglich war. Durch eine bessere thermische Isolation wäre dieser Effekt </w:t>
+      </w:r>
+      <w:proofErr w:type="spellStart"/>
+      <w:r>
+        <w:rPr>
+          <w:lang w:val="de-DE"/>
+        </w:rPr>
+        <w:t>verminderbar</w:t>
+      </w:r>
+      <w:proofErr w:type="spellEnd"/>
+      <w:r>
+        <w:rPr>
+          <w:lang w:val="de-DE"/>
+        </w:rPr>
+        <w:t>.</w:t>
+      </w:r>
+    </w:p>
+    <w:p>
+      <w:pPr>
+        <w:rPr>
+          <w:lang w:val="de-DE"/>
+        </w:rPr>
+      </w:pPr>
+      <w:r>
+        <w:rPr>
+          <w:lang w:val="de-DE"/>
+        </w:rPr>
+        <w:t xml:space="preserve">Zusätzlich mussten die Pulse vorher als 90°- bzw. 180°-Pulse kalibriert werden, indem das induzierte Signal angeschaut wurde. </w:t>
+      </w:r>
+      <w:r>
+        <w:rPr>
+          <w:lang w:val="de-DE"/>
+        </w:rPr>
+        <w:t xml:space="preserve">Für einen 90°-Puls sollte der Anfang des Pulses möglichst groß, für den 180°-Puls möglichst klein sein, Aber vor allem im letzteren Fall ist das Signal nicht auf </w:t>
+      </w:r>
+      <w:proofErr w:type="spellStart"/>
+      <w:r>
+        <w:rPr>
+          <w:lang w:val="de-DE"/>
+        </w:rPr>
+        <w:t>Null</w:t>
+      </w:r>
+      <w:proofErr w:type="spellEnd"/>
+      <w:r>
+        <w:rPr>
+          <w:lang w:val="de-DE"/>
+        </w:rPr>
+        <w:t xml:space="preserve"> abgefallen.</w:t>
+      </w:r>
+      <w:r>
+        <w:rPr>
+          <w:lang w:val="de-DE"/>
+        </w:rPr>
+        <w:t xml:space="preserve"> Hierdurch </w:t>
+      </w:r>
+      <w:proofErr w:type="gramStart"/>
+      <w:r>
+        <w:rPr>
+          <w:lang w:val="de-DE"/>
+        </w:rPr>
+        <w:t>ist</w:t>
+      </w:r>
+      <w:proofErr w:type="gramEnd"/>
+      <w:r>
+        <w:rPr>
+          <w:lang w:val="de-DE"/>
+        </w:rPr>
+        <w:t xml:space="preserve"> die Projektion der Magnetisierung und das Umkehren der Phasen in der Spin-Echo-Methode mit einem großen Fehler behaftet.</w:t>
+      </w:r>
+      <w:r>
+        <w:rPr>
+          <w:lang w:val="de-DE"/>
+        </w:rPr>
+        <w:t xml:space="preserve"> Hierfür sollte eine digitale Einstellmöglichkeit (anstatt der groben, mechanischen Schrauben) oder vielleicht sogar eine elektronische Autokalibration verwendet werden.</w:t>
       </w:r>
       <w:bookmarkStart w:id="0" w:name="_GoBack"/>
       <w:bookmarkEnd w:id="0"/>
@@ -1261,7 +1608,7 @@
     </w:p>
     <w:sectPr>
       <w:pgSz w:w="11906" w:h="8391" w:orient="landscape" w:code="11"/>
-      <w:pgMar w:top="1440" w:right="1440" w:bottom="1440" w:left="1440" w:header="720" w:footer="720" w:gutter="0"/>
+      <w:pgMar w:top="1440" w:right="1080" w:bottom="1440" w:left="1080" w:header="720" w:footer="720" w:gutter="0"/>
       <w:cols w:space="720"/>
       <w:docGrid w:linePitch="360"/>
     </w:sectPr>

</xml_diff>